<commit_message>
Further server attack chain evidence
More evidence collected to demonstrate the attack chain of the web server compromise
</commit_message>
<xml_diff>
--- a/COMP3010Report.docx
+++ b/COMP3010Report.docx
@@ -520,6 +520,7 @@
       </w:pPr>
       <w:r>
         <w:rPr>
+          <w:noProof/>
           <w:lang w:val="en-US"/>
         </w:rPr>
         <w:drawing>
@@ -589,6 +590,7 @@
       </w:pPr>
       <w:r>
         <w:rPr>
+          <w:noProof/>
           <w:lang w:val="en-US"/>
         </w:rPr>
         <w:drawing>
@@ -663,6 +665,9 @@
         </w:rPr>
       </w:pPr>
       <w:r>
+        <w:rPr>
+          <w:noProof/>
+        </w:rPr>
         <w:drawing>
           <wp:inline distT="0" distB="0" distL="0" distR="0" wp14:anchorId="5F3D666D" wp14:editId="6BC14387">
             <wp:extent cx="4841377" cy="2714625"/>
@@ -1036,6 +1041,7 @@
         <w:rPr>
           <w:b/>
           <w:bCs/>
+          <w:noProof/>
           <w:lang w:val="en-US"/>
         </w:rPr>
         <w:drawing>
@@ -1105,6 +1111,7 @@
         <w:rPr>
           <w:b/>
           <w:bCs/>
+          <w:noProof/>
           <w:lang w:val="en-US"/>
         </w:rPr>
         <w:drawing>
@@ -1175,6 +1182,7 @@
         <w:rPr>
           <w:b/>
           <w:bCs/>
+          <w:noProof/>
           <w:lang w:val="en-US"/>
         </w:rPr>
         <w:drawing>
@@ -1292,38 +1300,24 @@
         <w:rPr>
           <w:lang w:val="en-US"/>
         </w:rPr>
-        <w:t>Q</w:t>
-      </w:r>
-      <w:r>
-        <w:rPr>
-          <w:lang w:val="en-US"/>
-        </w:rPr>
-        <w:t>3 Finding Web Server CPUs</w:t>
-      </w:r>
-    </w:p>
-    <w:p>
-      <w:pPr>
-        <w:rPr>
-          <w:b/>
-          <w:bCs/>
-          <w:lang w:val="en-US"/>
-        </w:rPr>
-      </w:pPr>
-      <w:r>
-        <w:rPr>
-          <w:b/>
-          <w:bCs/>
-          <w:lang w:val="en-US"/>
-        </w:rPr>
-        <w:t>Investigation Objective:</w:t>
-      </w:r>
-      <w:r>
-        <w:rPr>
-          <w:b/>
-          <w:bCs/>
-          <w:lang w:val="en-US"/>
-        </w:rPr>
-        <w:t xml:space="preserve"> </w:t>
+        <w:t>Q3 Finding Web Server CPUs</w:t>
+      </w:r>
+    </w:p>
+    <w:p>
+      <w:pPr>
+        <w:rPr>
+          <w:b/>
+          <w:bCs/>
+          <w:lang w:val="en-US"/>
+        </w:rPr>
+      </w:pPr>
+      <w:r>
+        <w:rPr>
+          <w:b/>
+          <w:bCs/>
+          <w:lang w:val="en-US"/>
+        </w:rPr>
+        <w:t xml:space="preserve">Investigation Objective: </w:t>
       </w:r>
     </w:p>
     <w:p>
@@ -1513,6 +1507,7 @@
         <w:rPr>
           <w:b/>
           <w:bCs/>
+          <w:noProof/>
           <w:lang w:val="en-US"/>
         </w:rPr>
         <w:drawing>
@@ -1582,6 +1577,7 @@
         <w:rPr>
           <w:b/>
           <w:bCs/>
+          <w:noProof/>
           <w:lang w:val="en-US"/>
         </w:rPr>
         <w:drawing>
@@ -1648,6 +1644,7 @@
         <w:rPr>
           <w:b/>
           <w:bCs/>
+          <w:noProof/>
         </w:rPr>
         <w:drawing>
           <wp:inline distT="0" distB="0" distL="0" distR="0" wp14:anchorId="3E33827D" wp14:editId="41C55B5D">
@@ -1980,6 +1977,7 @@
         <w:rPr>
           <w:b/>
           <w:bCs/>
+          <w:noProof/>
           <w:lang w:val="en-US"/>
         </w:rPr>
         <w:drawing>
@@ -2049,6 +2047,7 @@
         <w:rPr>
           <w:b/>
           <w:bCs/>
+          <w:noProof/>
           <w:lang w:val="en-US"/>
         </w:rPr>
         <w:drawing>
@@ -2111,6 +2110,9 @@
         <w:pStyle w:val="Heading2"/>
       </w:pPr>
       <w:r>
+        <w:rPr>
+          <w:noProof/>
+        </w:rPr>
         <w:drawing>
           <wp:inline distT="0" distB="0" distL="0" distR="0" wp14:anchorId="351AB819" wp14:editId="53F44BA7">
             <wp:extent cx="5731510" cy="3223260"/>
@@ -2195,9 +2197,8 @@
           <w:sz w:val="24"/>
           <w:szCs w:val="24"/>
         </w:rPr>
-        <w:t xml:space="preserve">The permission change occurred at 06:01, granting public read and write access to the S3 bucket. This action took place outside typical business hours, which may warrant further review. While the change could be legitimate, additional investigation would help determine whether the action was authorised, whether it was performed directly by user </w:t>
-      </w:r>
-      <w:proofErr w:type="spellStart"/>
+        <w:t>The permission change occurred at 06:01, granting public read</w:t>
+      </w:r>
       <w:r>
         <w:rPr>
           <w:rFonts w:asciiTheme="minorHAnsi" w:eastAsiaTheme="minorHAnsi" w:hAnsiTheme="minorHAnsi" w:cstheme="minorBidi"/>
@@ -2205,9 +2206,8 @@
           <w:sz w:val="24"/>
           <w:szCs w:val="24"/>
         </w:rPr>
-        <w:t>bstoll</w:t>
-      </w:r>
-      <w:proofErr w:type="spellEnd"/>
+        <w:t>/</w:t>
+      </w:r>
       <w:r>
         <w:rPr>
           <w:rFonts w:asciiTheme="minorHAnsi" w:eastAsiaTheme="minorHAnsi" w:hAnsiTheme="minorHAnsi" w:cstheme="minorBidi"/>
@@ -2215,6 +2215,26 @@
           <w:sz w:val="24"/>
           <w:szCs w:val="24"/>
         </w:rPr>
+        <w:t xml:space="preserve">write access to the S3 bucket. This action took place outside typical business hours, which may warrant further review. While the change could be legitimate, additional investigation would help determine whether the action was authorised, whether it was performed directly by user </w:t>
+      </w:r>
+      <w:proofErr w:type="spellStart"/>
+      <w:r>
+        <w:rPr>
+          <w:rFonts w:asciiTheme="minorHAnsi" w:eastAsiaTheme="minorHAnsi" w:hAnsiTheme="minorHAnsi" w:cstheme="minorBidi"/>
+          <w:color w:val="auto"/>
+          <w:sz w:val="24"/>
+          <w:szCs w:val="24"/>
+        </w:rPr>
+        <w:t>bstoll</w:t>
+      </w:r>
+      <w:proofErr w:type="spellEnd"/>
+      <w:r>
+        <w:rPr>
+          <w:rFonts w:asciiTheme="minorHAnsi" w:eastAsiaTheme="minorHAnsi" w:hAnsiTheme="minorHAnsi" w:cstheme="minorBidi"/>
+          <w:color w:val="auto"/>
+          <w:sz w:val="24"/>
+          <w:szCs w:val="24"/>
+        </w:rPr>
         <w:t>, and whether any follow-up activity occurred as a result.</w:t>
       </w:r>
     </w:p>
@@ -2264,7 +2284,13 @@
       </w:r>
       <w:proofErr w:type="spellEnd"/>
       <w:r>
-        <w:t xml:space="preserve"> has performed previous actions without MFA, which increases the potential risk of credential misuse and supports </w:t>
+        <w:t xml:space="preserve"> has performed </w:t>
+      </w:r>
+      <w:r>
+        <w:t>actions without MFA, increasing the risk of credential misuse and supporting</w:t>
+      </w:r>
+      <w:r>
+        <w:t xml:space="preserve"> </w:t>
       </w:r>
       <w:r>
         <w:t>prioritising</w:t>
@@ -2303,6 +2329,7 @@
         <w:rPr>
           <w:b/>
           <w:bCs/>
+          <w:noProof/>
         </w:rPr>
         <w:drawing>
           <wp:inline distT="0" distB="0" distL="0" distR="0" wp14:anchorId="23D72433" wp14:editId="3871EC7A">
@@ -2399,6 +2426,198 @@
       </w:r>
     </w:p>
     <w:p>
+      <w:r>
+        <w:t>The S3 bucket name is “</w:t>
+      </w:r>
+      <w:proofErr w:type="spellStart"/>
+      <w:r>
+        <w:t>frothlywebcode</w:t>
+      </w:r>
+      <w:proofErr w:type="spellEnd"/>
+      <w:r>
+        <w:t>”</w:t>
+      </w:r>
+      <w:r>
+        <w:t xml:space="preserve">, suggesting that </w:t>
+      </w:r>
+      <w:r>
+        <w:t>it hosts the business's web application code</w:t>
+      </w:r>
+      <w:r>
+        <w:t xml:space="preserve">. Although this is only speculation, it is the most likely scenario </w:t>
+      </w:r>
+      <w:r>
+        <w:t>given</w:t>
+      </w:r>
+      <w:r>
+        <w:t xml:space="preserve"> the other S3 bucket</w:t>
+      </w:r>
+      <w:r>
+        <w:t xml:space="preserve"> names </w:t>
+      </w:r>
+      <w:r>
+        <w:t>in the Splunk logs (shown below).</w:t>
+      </w:r>
+      <w:r>
+        <w:t xml:space="preserve"> Because of this, unauthorised access to this </w:t>
+      </w:r>
+      <w:r>
+        <w:t>bucket</w:t>
+      </w:r>
+      <w:r>
+        <w:t xml:space="preserve"> could be massively harmful to the company, allowing API keys and hard-coded secrets (such as database connection strings) to be exposed to the internet. In the modern world of cyber threats, a common attack vector is exposed API keys, which are collected by automated credential-harvesting tools. </w:t>
+      </w:r>
+      <w:r>
+        <w:t>Another common threat is bulk source code exfiltration</w:t>
+      </w:r>
+      <w:r>
+        <w:t>,</w:t>
+      </w:r>
+      <w:r>
+        <w:t xml:space="preserve"> </w:t>
+      </w:r>
+      <w:r>
+        <w:t>where attackers download publicly accessible repositories or storage buckets and analyse them</w:t>
+      </w:r>
+      <w:r>
+        <w:t xml:space="preserve">. </w:t>
+      </w:r>
+      <w:r>
+        <w:t xml:space="preserve">While this typically requires </w:t>
+      </w:r>
+      <w:r>
+        <w:t xml:space="preserve">a </w:t>
+      </w:r>
+      <w:r>
+        <w:t>more targeted effort, customer-facing services are often prioritised, as insights gained from the source code can be used to identify exploitable weaknesses or enable further compromise of related systems.</w:t>
+      </w:r>
+    </w:p>
+    <w:p>
+      <w:pPr>
+        <w:rPr>
+          <w:b/>
+          <w:bCs/>
+        </w:rPr>
+      </w:pPr>
+      <w:r>
+        <w:rPr>
+          <w:b/>
+          <w:bCs/>
+        </w:rPr>
+        <w:t>Screenshots:</w:t>
+      </w:r>
+    </w:p>
+    <w:p>
+      <w:pPr>
+        <w:rPr>
+          <w:b/>
+          <w:bCs/>
+        </w:rPr>
+      </w:pPr>
+      <w:r>
+        <w:rPr>
+          <w:b/>
+          <w:bCs/>
+        </w:rPr>
+        <w:drawing>
+          <wp:inline distT="0" distB="0" distL="0" distR="0" wp14:anchorId="28FD1F9D" wp14:editId="3B753333">
+            <wp:extent cx="1857375" cy="238125"/>
+            <wp:effectExtent l="0" t="0" r="9525" b="9525"/>
+            <wp:docPr id="1559068549" name="Picture 2"/>
+            <wp:cNvGraphicFramePr>
+              <a:graphicFrameLocks xmlns:a="http://schemas.openxmlformats.org/drawingml/2006/main" noChangeAspect="1"/>
+            </wp:cNvGraphicFramePr>
+            <a:graphic xmlns:a="http://schemas.openxmlformats.org/drawingml/2006/main">
+              <a:graphicData uri="http://schemas.openxmlformats.org/drawingml/2006/picture">
+                <pic:pic xmlns:pic="http://schemas.openxmlformats.org/drawingml/2006/picture">
+                  <pic:nvPicPr>
+                    <pic:cNvPr id="0" name="Picture 6"/>
+                    <pic:cNvPicPr>
+                      <a:picLocks noChangeAspect="1" noChangeArrowheads="1"/>
+                    </pic:cNvPicPr>
+                  </pic:nvPicPr>
+                  <pic:blipFill>
+                    <a:blip r:embed="rId17">
+                      <a:extLst>
+                        <a:ext uri="{28A0092B-C50C-407E-A947-70E740481C1C}">
+                          <a14:useLocalDpi xmlns:a14="http://schemas.microsoft.com/office/drawing/2010/main" val="0"/>
+                        </a:ext>
+                      </a:extLst>
+                    </a:blip>
+                    <a:srcRect/>
+                    <a:stretch>
+                      <a:fillRect/>
+                    </a:stretch>
+                  </pic:blipFill>
+                  <pic:spPr bwMode="auto">
+                    <a:xfrm>
+                      <a:off x="0" y="0"/>
+                      <a:ext cx="1857375" cy="238125"/>
+                    </a:xfrm>
+                    <a:prstGeom prst="rect">
+                      <a:avLst/>
+                    </a:prstGeom>
+                    <a:noFill/>
+                    <a:ln>
+                      <a:noFill/>
+                    </a:ln>
+                  </pic:spPr>
+                </pic:pic>
+              </a:graphicData>
+            </a:graphic>
+          </wp:inline>
+        </w:drawing>
+      </w:r>
+      <w:r>
+        <w:rPr>
+          <w:b/>
+          <w:bCs/>
+        </w:rPr>
+        <w:br/>
+      </w:r>
+      <w:r>
+        <w:rPr>
+          <w:b/>
+          <w:bCs/>
+        </w:rPr>
+        <w:drawing>
+          <wp:inline distT="0" distB="0" distL="0" distR="0" wp14:anchorId="611815D5" wp14:editId="786542E2">
+            <wp:extent cx="5731510" cy="3229610"/>
+            <wp:effectExtent l="0" t="0" r="2540" b="8890"/>
+            <wp:docPr id="1057110729" name="Picture 1"/>
+            <wp:cNvGraphicFramePr>
+              <a:graphicFrameLocks xmlns:a="http://schemas.openxmlformats.org/drawingml/2006/main" noChangeAspect="1"/>
+            </wp:cNvGraphicFramePr>
+            <a:graphic xmlns:a="http://schemas.openxmlformats.org/drawingml/2006/main">
+              <a:graphicData uri="http://schemas.openxmlformats.org/drawingml/2006/picture">
+                <pic:pic xmlns:pic="http://schemas.openxmlformats.org/drawingml/2006/picture">
+                  <pic:nvPicPr>
+                    <pic:cNvPr id="1057110729" name=""/>
+                    <pic:cNvPicPr/>
+                  </pic:nvPicPr>
+                  <pic:blipFill>
+                    <a:blip r:embed="rId18"/>
+                    <a:stretch>
+                      <a:fillRect/>
+                    </a:stretch>
+                  </pic:blipFill>
+                  <pic:spPr>
+                    <a:xfrm>
+                      <a:off x="0" y="0"/>
+                      <a:ext cx="5731510" cy="3229610"/>
+                    </a:xfrm>
+                    <a:prstGeom prst="rect">
+                      <a:avLst/>
+                    </a:prstGeom>
+                  </pic:spPr>
+                </pic:pic>
+              </a:graphicData>
+            </a:graphic>
+          </wp:inline>
+        </w:drawing>
+      </w:r>
+    </w:p>
+    <w:p>
       <w:pPr>
         <w:pStyle w:val="Heading3"/>
       </w:pPr>
@@ -2406,6 +2625,558 @@
         <w:t>Q7 Text File Upload</w:t>
       </w:r>
     </w:p>
+    <w:p>
+      <w:r>
+        <w:rPr>
+          <w:b/>
+          <w:bCs/>
+        </w:rPr>
+        <w:t>Investigation Objective:</w:t>
+      </w:r>
+      <w:r>
+        <w:rPr>
+          <w:b/>
+          <w:bCs/>
+        </w:rPr>
+        <w:br/>
+      </w:r>
+      <w:r>
+        <w:t xml:space="preserve">Although a text file upload may seem innocent, it could be </w:t>
+      </w:r>
+      <w:r>
+        <w:t xml:space="preserve">potential probing activity. Attackers often use automated tools to test write access to readable cloud storage to verify their permissions before committing to a full-scale attack. </w:t>
+      </w:r>
+      <w:r>
+        <w:t xml:space="preserve">From an attacker’s perspective, cloud storage that remains unmonitored for extended periods is a more attractive target than environments where changes are quickly detected and </w:t>
+      </w:r>
+      <w:r>
+        <w:lastRenderedPageBreak/>
+        <w:t xml:space="preserve">remediated, making </w:t>
+      </w:r>
+      <w:r>
+        <w:t>low-impact</w:t>
+      </w:r>
+      <w:r>
+        <w:t xml:space="preserve"> validation techniques preferable to immediately deploying malicious payloads.</w:t>
+      </w:r>
+    </w:p>
+    <w:p>
+      <w:pPr>
+        <w:rPr>
+          <w:b/>
+          <w:bCs/>
+        </w:rPr>
+      </w:pPr>
+      <w:r>
+        <w:rPr>
+          <w:b/>
+          <w:bCs/>
+        </w:rPr>
+        <w:t>Methodology:</w:t>
+      </w:r>
+    </w:p>
+    <w:p>
+      <w:r>
+        <w:t xml:space="preserve">Now that the bucket name is known, a simple keyword search can be used to find any log </w:t>
+      </w:r>
+      <w:r>
+        <w:t>entry containing “</w:t>
+      </w:r>
+      <w:proofErr w:type="spellStart"/>
+      <w:r>
+        <w:t>frothlywebcode</w:t>
+      </w:r>
+      <w:proofErr w:type="spellEnd"/>
+      <w:r>
+        <w:t>” and “PUT”, indicating object uploads to an S3 bucket</w:t>
+      </w:r>
+      <w:r>
+        <w:t>. On top of this, the S</w:t>
+      </w:r>
+      <w:proofErr w:type="gramStart"/>
+      <w:r>
+        <w:t>3:accesslogs</w:t>
+      </w:r>
+      <w:proofErr w:type="gramEnd"/>
+      <w:r>
+        <w:t xml:space="preserve"> event type can be used to isolate any non-S3-related uploads, though this is unlikely given that the S3 name is included in the query.</w:t>
+      </w:r>
+    </w:p>
+    <w:p>
+      <w:pPr>
+        <w:rPr>
+          <w:b/>
+          <w:bCs/>
+        </w:rPr>
+      </w:pPr>
+      <w:r>
+        <w:rPr>
+          <w:b/>
+          <w:bCs/>
+        </w:rPr>
+        <w:t>Query:</w:t>
+      </w:r>
+    </w:p>
+    <w:p>
+      <w:pPr>
+        <w:rPr>
+          <w:b/>
+          <w:bCs/>
+        </w:rPr>
+      </w:pPr>
+      <w:r>
+        <w:rPr>
+          <w:b/>
+          <w:bCs/>
+        </w:rPr>
+        <w:drawing>
+          <wp:inline distT="0" distB="0" distL="0" distR="0" wp14:anchorId="443C312E" wp14:editId="54378F86">
+            <wp:extent cx="5639587" cy="219106"/>
+            <wp:effectExtent l="0" t="0" r="0" b="9525"/>
+            <wp:docPr id="775641896" name="Picture 1"/>
+            <wp:cNvGraphicFramePr>
+              <a:graphicFrameLocks xmlns:a="http://schemas.openxmlformats.org/drawingml/2006/main" noChangeAspect="1"/>
+            </wp:cNvGraphicFramePr>
+            <a:graphic xmlns:a="http://schemas.openxmlformats.org/drawingml/2006/main">
+              <a:graphicData uri="http://schemas.openxmlformats.org/drawingml/2006/picture">
+                <pic:pic xmlns:pic="http://schemas.openxmlformats.org/drawingml/2006/picture">
+                  <pic:nvPicPr>
+                    <pic:cNvPr id="775641896" name=""/>
+                    <pic:cNvPicPr/>
+                  </pic:nvPicPr>
+                  <pic:blipFill>
+                    <a:blip r:embed="rId19"/>
+                    <a:stretch>
+                      <a:fillRect/>
+                    </a:stretch>
+                  </pic:blipFill>
+                  <pic:spPr>
+                    <a:xfrm>
+                      <a:off x="0" y="0"/>
+                      <a:ext cx="5639587" cy="219106"/>
+                    </a:xfrm>
+                    <a:prstGeom prst="rect">
+                      <a:avLst/>
+                    </a:prstGeom>
+                  </pic:spPr>
+                </pic:pic>
+              </a:graphicData>
+            </a:graphic>
+          </wp:inline>
+        </w:drawing>
+      </w:r>
+    </w:p>
+    <w:p>
+      <w:pPr>
+        <w:rPr>
+          <w:b/>
+          <w:bCs/>
+        </w:rPr>
+      </w:pPr>
+      <w:r>
+        <w:rPr>
+          <w:b/>
+          <w:bCs/>
+        </w:rPr>
+        <w:t>Results:</w:t>
+      </w:r>
+      <w:r>
+        <w:rPr>
+          <w:b/>
+          <w:bCs/>
+        </w:rPr>
+        <w:br/>
+      </w:r>
+      <w:r>
+        <w:rPr>
+          <w:b/>
+          <w:bCs/>
+        </w:rPr>
+        <w:drawing>
+          <wp:inline distT="0" distB="0" distL="0" distR="0" wp14:anchorId="40E783F8" wp14:editId="09D65150">
+            <wp:extent cx="5731510" cy="323215"/>
+            <wp:effectExtent l="0" t="0" r="2540" b="635"/>
+            <wp:docPr id="1642741392" name="Picture 1"/>
+            <wp:cNvGraphicFramePr>
+              <a:graphicFrameLocks xmlns:a="http://schemas.openxmlformats.org/drawingml/2006/main" noChangeAspect="1"/>
+            </wp:cNvGraphicFramePr>
+            <a:graphic xmlns:a="http://schemas.openxmlformats.org/drawingml/2006/main">
+              <a:graphicData uri="http://schemas.openxmlformats.org/drawingml/2006/picture">
+                <pic:pic xmlns:pic="http://schemas.openxmlformats.org/drawingml/2006/picture">
+                  <pic:nvPicPr>
+                    <pic:cNvPr id="1642741392" name=""/>
+                    <pic:cNvPicPr/>
+                  </pic:nvPicPr>
+                  <pic:blipFill>
+                    <a:blip r:embed="rId20"/>
+                    <a:stretch>
+                      <a:fillRect/>
+                    </a:stretch>
+                  </pic:blipFill>
+                  <pic:spPr>
+                    <a:xfrm>
+                      <a:off x="0" y="0"/>
+                      <a:ext cx="5731510" cy="323215"/>
+                    </a:xfrm>
+                    <a:prstGeom prst="rect">
+                      <a:avLst/>
+                    </a:prstGeom>
+                  </pic:spPr>
+                </pic:pic>
+              </a:graphicData>
+            </a:graphic>
+          </wp:inline>
+        </w:drawing>
+      </w:r>
+    </w:p>
+    <w:p>
+      <w:pPr>
+        <w:rPr>
+          <w:b/>
+          <w:bCs/>
+        </w:rPr>
+      </w:pPr>
+      <w:r>
+        <w:rPr>
+          <w:b/>
+          <w:bCs/>
+        </w:rPr>
+        <w:t>Screenshot:</w:t>
+      </w:r>
+    </w:p>
+    <w:p>
+      <w:pPr>
+        <w:rPr>
+          <w:b/>
+          <w:bCs/>
+        </w:rPr>
+      </w:pPr>
+      <w:r>
+        <w:rPr>
+          <w:b/>
+          <w:bCs/>
+        </w:rPr>
+        <w:drawing>
+          <wp:inline distT="0" distB="0" distL="0" distR="0" wp14:anchorId="619B6A70" wp14:editId="45A5FB99">
+            <wp:extent cx="5731510" cy="3223260"/>
+            <wp:effectExtent l="0" t="0" r="2540" b="0"/>
+            <wp:docPr id="1375395689" name="Picture 4"/>
+            <wp:cNvGraphicFramePr>
+              <a:graphicFrameLocks xmlns:a="http://schemas.openxmlformats.org/drawingml/2006/main" noChangeAspect="1"/>
+            </wp:cNvGraphicFramePr>
+            <a:graphic xmlns:a="http://schemas.openxmlformats.org/drawingml/2006/main">
+              <a:graphicData uri="http://schemas.openxmlformats.org/drawingml/2006/picture">
+                <pic:pic xmlns:pic="http://schemas.openxmlformats.org/drawingml/2006/picture">
+                  <pic:nvPicPr>
+                    <pic:cNvPr id="0" name="Picture 13"/>
+                    <pic:cNvPicPr>
+                      <a:picLocks noChangeAspect="1" noChangeArrowheads="1"/>
+                    </pic:cNvPicPr>
+                  </pic:nvPicPr>
+                  <pic:blipFill>
+                    <a:blip r:embed="rId21" cstate="print">
+                      <a:extLst>
+                        <a:ext uri="{28A0092B-C50C-407E-A947-70E740481C1C}">
+                          <a14:useLocalDpi xmlns:a14="http://schemas.microsoft.com/office/drawing/2010/main" val="0"/>
+                        </a:ext>
+                      </a:extLst>
+                    </a:blip>
+                    <a:srcRect/>
+                    <a:stretch>
+                      <a:fillRect/>
+                    </a:stretch>
+                  </pic:blipFill>
+                  <pic:spPr bwMode="auto">
+                    <a:xfrm>
+                      <a:off x="0" y="0"/>
+                      <a:ext cx="5731510" cy="3223260"/>
+                    </a:xfrm>
+                    <a:prstGeom prst="rect">
+                      <a:avLst/>
+                    </a:prstGeom>
+                    <a:noFill/>
+                    <a:ln>
+                      <a:noFill/>
+                    </a:ln>
+                  </pic:spPr>
+                </pic:pic>
+              </a:graphicData>
+            </a:graphic>
+          </wp:inline>
+        </w:drawing>
+      </w:r>
+    </w:p>
+    <w:p>
+      <w:pPr>
+        <w:jc w:val="center"/>
+        <w:rPr>
+          <w:b/>
+          <w:bCs/>
+        </w:rPr>
+      </w:pPr>
+      <w:r>
+        <w:rPr>
+          <w:b/>
+          <w:bCs/>
+        </w:rPr>
+        <w:lastRenderedPageBreak/>
+        <w:drawing>
+          <wp:inline distT="0" distB="0" distL="0" distR="0" wp14:anchorId="475FCBBC" wp14:editId="7AE00B66">
+            <wp:extent cx="5003321" cy="2813744"/>
+            <wp:effectExtent l="0" t="0" r="6985" b="5715"/>
+            <wp:docPr id="48418482" name="Picture 1"/>
+            <wp:cNvGraphicFramePr>
+              <a:graphicFrameLocks xmlns:a="http://schemas.openxmlformats.org/drawingml/2006/main" noChangeAspect="1"/>
+            </wp:cNvGraphicFramePr>
+            <a:graphic xmlns:a="http://schemas.openxmlformats.org/drawingml/2006/main">
+              <a:graphicData uri="http://schemas.openxmlformats.org/drawingml/2006/picture">
+                <pic:pic xmlns:pic="http://schemas.openxmlformats.org/drawingml/2006/picture">
+                  <pic:nvPicPr>
+                    <pic:cNvPr id="48418482" name=""/>
+                    <pic:cNvPicPr/>
+                  </pic:nvPicPr>
+                  <pic:blipFill>
+                    <a:blip r:embed="rId22"/>
+                    <a:stretch>
+                      <a:fillRect/>
+                    </a:stretch>
+                  </pic:blipFill>
+                  <pic:spPr>
+                    <a:xfrm>
+                      <a:off x="0" y="0"/>
+                      <a:ext cx="5020073" cy="2823165"/>
+                    </a:xfrm>
+                    <a:prstGeom prst="rect">
+                      <a:avLst/>
+                    </a:prstGeom>
+                  </pic:spPr>
+                </pic:pic>
+              </a:graphicData>
+            </a:graphic>
+          </wp:inline>
+        </w:drawing>
+      </w:r>
+    </w:p>
+    <w:p>
+      <w:pPr>
+        <w:rPr>
+          <w:b/>
+          <w:bCs/>
+        </w:rPr>
+      </w:pPr>
+      <w:r>
+        <w:rPr>
+          <w:b/>
+          <w:bCs/>
+        </w:rPr>
+        <w:t>Findings:</w:t>
+      </w:r>
+    </w:p>
+    <w:p>
+      <w:r>
+        <w:t xml:space="preserve">The uploaded file is named “OPEN_BUCKET_PLEASE_FIX.txt” and appears to be used to test write access and response times. It allows attackers to verify </w:t>
+      </w:r>
+      <w:r>
+        <w:t>whether uploads are tracked and whether the target detects the changes by monitoring how long (if ever) it takes for the file to be removed. Upon further inspection, the file appears in 3 separate log entries</w:t>
+      </w:r>
+      <w:r>
+        <w:t>: first, when it is uploaded</w:t>
+      </w:r>
+      <w:r>
+        <w:t xml:space="preserve"> by the initial IP address (55.66.146.128)</w:t>
+      </w:r>
+      <w:r>
+        <w:t>; then, a second later, a search is performed specifically for the same file, which is almost a</w:t>
+      </w:r>
+      <w:r>
+        <w:t xml:space="preserve"> guarantee that this is automated scanning behaviour. Finally, the file is opened a minute later, likely by the attacker</w:t>
+      </w:r>
+      <w:r>
+        <w:t>,</w:t>
+      </w:r>
+      <w:r>
+        <w:t xml:space="preserve"> to </w:t>
+      </w:r>
+      <w:r>
+        <w:t>ensure the bucket remains</w:t>
+      </w:r>
+      <w:r>
+        <w:t xml:space="preserve"> public</w:t>
+      </w:r>
+      <w:r>
+        <w:t xml:space="preserve">. Investigation into the second IP address </w:t>
+      </w:r>
+      <w:r>
+        <w:t xml:space="preserve">(35.182.246.222) </w:t>
+      </w:r>
+      <w:r>
+        <w:t xml:space="preserve">reveals </w:t>
+      </w:r>
+      <w:r>
+        <w:t>additional suspicious behaviour:</w:t>
+      </w:r>
+      <w:r>
+        <w:t xml:space="preserve"> a tar.gz cache file is opened and edited</w:t>
+      </w:r>
+      <w:r>
+        <w:t xml:space="preserve"> immediately after the permission check</w:t>
+      </w:r>
+      <w:r>
+        <w:t>, suggesting further</w:t>
+      </w:r>
+      <w:r>
+        <w:t xml:space="preserve"> malicious behaviour. </w:t>
+      </w:r>
+      <w:r>
+        <w:t>Following this file</w:t>
+      </w:r>
+      <w:r>
+        <w:t>,</w:t>
+      </w:r>
+      <w:r>
+        <w:t xml:space="preserve"> shows that 30 </w:t>
+      </w:r>
+      <w:r>
+        <w:t>minutes</w:t>
+      </w:r>
+      <w:r>
+        <w:t xml:space="preserve"> after the modification</w:t>
+      </w:r>
+      <w:r>
+        <w:t>, a new EC2 server instance is created under the name “</w:t>
+      </w:r>
+      <w:proofErr w:type="spellStart"/>
+      <w:r>
+        <w:t>gacrux</w:t>
+      </w:r>
+      <w:proofErr w:type="spellEnd"/>
+      <w:r>
+        <w:t>”:</w:t>
+      </w:r>
+    </w:p>
+    <w:p>
+      <w:pPr>
+        <w:jc w:val="center"/>
+      </w:pPr>
+      <w:r>
+        <w:drawing>
+          <wp:inline distT="0" distB="0" distL="0" distR="0" wp14:anchorId="7B77C04D" wp14:editId="0957AD32">
+            <wp:extent cx="5107967" cy="2872597"/>
+            <wp:effectExtent l="0" t="0" r="0" b="4445"/>
+            <wp:docPr id="1560405837" name="Picture 6"/>
+            <wp:cNvGraphicFramePr>
+              <a:graphicFrameLocks xmlns:a="http://schemas.openxmlformats.org/drawingml/2006/main" noChangeAspect="1"/>
+            </wp:cNvGraphicFramePr>
+            <a:graphic xmlns:a="http://schemas.openxmlformats.org/drawingml/2006/main">
+              <a:graphicData uri="http://schemas.openxmlformats.org/drawingml/2006/picture">
+                <pic:pic xmlns:pic="http://schemas.openxmlformats.org/drawingml/2006/picture">
+                  <pic:nvPicPr>
+                    <pic:cNvPr id="0" name="Picture 20"/>
+                    <pic:cNvPicPr>
+                      <a:picLocks noChangeAspect="1" noChangeArrowheads="1"/>
+                    </pic:cNvPicPr>
+                  </pic:nvPicPr>
+                  <pic:blipFill>
+                    <a:blip r:embed="rId23" cstate="print">
+                      <a:extLst>
+                        <a:ext uri="{28A0092B-C50C-407E-A947-70E740481C1C}">
+                          <a14:useLocalDpi xmlns:a14="http://schemas.microsoft.com/office/drawing/2010/main" val="0"/>
+                        </a:ext>
+                      </a:extLst>
+                    </a:blip>
+                    <a:srcRect/>
+                    <a:stretch>
+                      <a:fillRect/>
+                    </a:stretch>
+                  </pic:blipFill>
+                  <pic:spPr bwMode="auto">
+                    <a:xfrm>
+                      <a:off x="0" y="0"/>
+                      <a:ext cx="5169799" cy="2907370"/>
+                    </a:xfrm>
+                    <a:prstGeom prst="rect">
+                      <a:avLst/>
+                    </a:prstGeom>
+                    <a:noFill/>
+                    <a:ln>
+                      <a:noFill/>
+                    </a:ln>
+                  </pic:spPr>
+                </pic:pic>
+              </a:graphicData>
+            </a:graphic>
+          </wp:inline>
+        </w:drawing>
+      </w:r>
+    </w:p>
+    <w:p>
+      <w:r>
+        <w:lastRenderedPageBreak/>
+        <w:t>There is strong evidence to suggest that this is automated by the Linux authentication logs, which show signs of EC2 load balancing with the creation of this new instance:</w:t>
+      </w:r>
+      <w:r>
+        <w:br/>
+      </w:r>
+      <w:r>
+        <w:br/>
+      </w:r>
+      <w:r>
+        <w:drawing>
+          <wp:inline distT="0" distB="0" distL="0" distR="0" wp14:anchorId="0F25FE9B" wp14:editId="32307DD2">
+            <wp:extent cx="5731510" cy="3223260"/>
+            <wp:effectExtent l="0" t="0" r="2540" b="0"/>
+            <wp:docPr id="1601565838" name="Picture 8"/>
+            <wp:cNvGraphicFramePr>
+              <a:graphicFrameLocks xmlns:a="http://schemas.openxmlformats.org/drawingml/2006/main" noChangeAspect="1"/>
+            </wp:cNvGraphicFramePr>
+            <a:graphic xmlns:a="http://schemas.openxmlformats.org/drawingml/2006/main">
+              <a:graphicData uri="http://schemas.openxmlformats.org/drawingml/2006/picture">
+                <pic:pic xmlns:pic="http://schemas.openxmlformats.org/drawingml/2006/picture">
+                  <pic:nvPicPr>
+                    <pic:cNvPr id="0" name="Picture 27"/>
+                    <pic:cNvPicPr>
+                      <a:picLocks noChangeAspect="1" noChangeArrowheads="1"/>
+                    </pic:cNvPicPr>
+                  </pic:nvPicPr>
+                  <pic:blipFill>
+                    <a:blip r:embed="rId24" cstate="print">
+                      <a:extLst>
+                        <a:ext uri="{28A0092B-C50C-407E-A947-70E740481C1C}">
+                          <a14:useLocalDpi xmlns:a14="http://schemas.microsoft.com/office/drawing/2010/main" val="0"/>
+                        </a:ext>
+                      </a:extLst>
+                    </a:blip>
+                    <a:srcRect/>
+                    <a:stretch>
+                      <a:fillRect/>
+                    </a:stretch>
+                  </pic:blipFill>
+                  <pic:spPr bwMode="auto">
+                    <a:xfrm>
+                      <a:off x="0" y="0"/>
+                      <a:ext cx="5731510" cy="3223260"/>
+                    </a:xfrm>
+                    <a:prstGeom prst="rect">
+                      <a:avLst/>
+                    </a:prstGeom>
+                    <a:noFill/>
+                    <a:ln>
+                      <a:noFill/>
+                    </a:ln>
+                  </pic:spPr>
+                </pic:pic>
+              </a:graphicData>
+            </a:graphic>
+          </wp:inline>
+        </w:drawing>
+      </w:r>
+    </w:p>
+    <w:p>
+      <w:r>
+        <w:t>This instance is now running with the modified tar.gz file, unlike the original instance, so to understand why this load balancer was created, some investigation was done into the original instance’s CPU load</w:t>
+      </w:r>
+    </w:p>
+    <w:p/>
     <w:p>
       <w:pPr>
         <w:pStyle w:val="Heading3"/>

</xml_diff>